<commit_message>
Manual de Integração Update
</commit_message>
<xml_diff>
--- a/doc/Manuel de Integração de Produtos.docx
+++ b/doc/Manuel de Integração de Produtos.docx
@@ -212,7 +212,7 @@
           <w:r>
             <w:fldChar w:fldCharType="separate"/>
           </w:r>
-          <w:hyperlink w:anchor="_Toc68341992" w:history="1">
+          <w:hyperlink w:anchor="_Toc68344625" w:history="1">
             <w:r>
               <w:rPr>
                 <w:rStyle w:val="Hyperlink"/>
@@ -239,7 +239,7 @@
                 <w:noProof/>
                 <w:webHidden/>
               </w:rPr>
-              <w:instrText xml:space="preserve"> PAGEREF _Toc68341992 \h </w:instrText>
+              <w:instrText xml:space="preserve"> PAGEREF _Toc68344625 \h </w:instrText>
             </w:r>
             <w:r>
               <w:rPr>
@@ -282,7 +282,7 @@
               <w:lang w:eastAsia="pt-BR"/>
             </w:rPr>
           </w:pPr>
-          <w:hyperlink w:anchor="_Toc68341993" w:history="1">
+          <w:hyperlink w:anchor="_Toc68344626" w:history="1">
             <w:r>
               <w:rPr>
                 <w:rStyle w:val="Hyperlink"/>
@@ -309,7 +309,7 @@
                 <w:noProof/>
                 <w:webHidden/>
               </w:rPr>
-              <w:instrText xml:space="preserve"> PAGEREF _Toc68341993 \h </w:instrText>
+              <w:instrText xml:space="preserve"> PAGEREF _Toc68344626 \h </w:instrText>
             </w:r>
             <w:r>
               <w:rPr>
@@ -352,7 +352,7 @@
               <w:lang w:eastAsia="pt-BR"/>
             </w:rPr>
           </w:pPr>
-          <w:hyperlink w:anchor="_Toc68341994" w:history="1">
+          <w:hyperlink w:anchor="_Toc68344627" w:history="1">
             <w:r>
               <w:rPr>
                 <w:rStyle w:val="Hyperlink"/>
@@ -379,7 +379,7 @@
                 <w:noProof/>
                 <w:webHidden/>
               </w:rPr>
-              <w:instrText xml:space="preserve"> PAGEREF _Toc68341994 \h </w:instrText>
+              <w:instrText xml:space="preserve"> PAGEREF _Toc68344627 \h </w:instrText>
             </w:r>
             <w:r>
               <w:rPr>
@@ -422,7 +422,7 @@
               <w:lang w:eastAsia="pt-BR"/>
             </w:rPr>
           </w:pPr>
-          <w:hyperlink w:anchor="_Toc68341995" w:history="1">
+          <w:hyperlink w:anchor="_Toc68344628" w:history="1">
             <w:r>
               <w:rPr>
                 <w:rStyle w:val="Hyperlink"/>
@@ -449,7 +449,7 @@
                 <w:noProof/>
                 <w:webHidden/>
               </w:rPr>
-              <w:instrText xml:space="preserve"> PAGEREF _Toc68341995 \h </w:instrText>
+              <w:instrText xml:space="preserve"> PAGEREF _Toc68344628 \h </w:instrText>
             </w:r>
             <w:r>
               <w:rPr>
@@ -492,7 +492,7 @@
               <w:lang w:eastAsia="pt-BR"/>
             </w:rPr>
           </w:pPr>
-          <w:hyperlink w:anchor="_Toc68341996" w:history="1">
+          <w:hyperlink w:anchor="_Toc68344629" w:history="1">
             <w:r>
               <w:rPr>
                 <w:rStyle w:val="Hyperlink"/>
@@ -519,7 +519,7 @@
                 <w:noProof/>
                 <w:webHidden/>
               </w:rPr>
-              <w:instrText xml:space="preserve"> PAGEREF _Toc68341996 \h </w:instrText>
+              <w:instrText xml:space="preserve"> PAGEREF _Toc68344629 \h </w:instrText>
             </w:r>
             <w:r>
               <w:rPr>
@@ -562,7 +562,7 @@
               <w:lang w:eastAsia="pt-BR"/>
             </w:rPr>
           </w:pPr>
-          <w:hyperlink w:anchor="_Toc68341997" w:history="1">
+          <w:hyperlink w:anchor="_Toc68344630" w:history="1">
             <w:r>
               <w:rPr>
                 <w:rStyle w:val="Hyperlink"/>
@@ -589,7 +589,7 @@
                 <w:noProof/>
                 <w:webHidden/>
               </w:rPr>
-              <w:instrText xml:space="preserve"> PAGEREF _Toc68341997 \h </w:instrText>
+              <w:instrText xml:space="preserve"> PAGEREF _Toc68344630 \h </w:instrText>
             </w:r>
             <w:r>
               <w:rPr>
@@ -632,7 +632,7 @@
               <w:lang w:eastAsia="pt-BR"/>
             </w:rPr>
           </w:pPr>
-          <w:hyperlink w:anchor="_Toc68341998" w:history="1">
+          <w:hyperlink w:anchor="_Toc68344631" w:history="1">
             <w:r>
               <w:rPr>
                 <w:rStyle w:val="Hyperlink"/>
@@ -659,7 +659,7 @@
                 <w:noProof/>
                 <w:webHidden/>
               </w:rPr>
-              <w:instrText xml:space="preserve"> PAGEREF _Toc68341998 \h </w:instrText>
+              <w:instrText xml:space="preserve"> PAGEREF _Toc68344631 \h </w:instrText>
             </w:r>
             <w:r>
               <w:rPr>
@@ -702,7 +702,7 @@
               <w:lang w:eastAsia="pt-BR"/>
             </w:rPr>
           </w:pPr>
-          <w:hyperlink w:anchor="_Toc68341999" w:history="1">
+          <w:hyperlink w:anchor="_Toc68344632" w:history="1">
             <w:r>
               <w:rPr>
                 <w:rStyle w:val="Hyperlink"/>
@@ -729,7 +729,7 @@
                 <w:noProof/>
                 <w:webHidden/>
               </w:rPr>
-              <w:instrText xml:space="preserve"> PAGEREF _Toc68341999 \h </w:instrText>
+              <w:instrText xml:space="preserve"> PAGEREF _Toc68344632 \h </w:instrText>
             </w:r>
             <w:r>
               <w:rPr>
@@ -772,7 +772,7 @@
               <w:lang w:eastAsia="pt-BR"/>
             </w:rPr>
           </w:pPr>
-          <w:hyperlink w:anchor="_Toc68342000" w:history="1">
+          <w:hyperlink w:anchor="_Toc68344633" w:history="1">
             <w:r>
               <w:rPr>
                 <w:rStyle w:val="Hyperlink"/>
@@ -799,7 +799,7 @@
                 <w:noProof/>
                 <w:webHidden/>
               </w:rPr>
-              <w:instrText xml:space="preserve"> PAGEREF _Toc68342000 \h </w:instrText>
+              <w:instrText xml:space="preserve"> PAGEREF _Toc68344633 \h </w:instrText>
             </w:r>
             <w:r>
               <w:rPr>
@@ -842,7 +842,7 @@
               <w:lang w:eastAsia="pt-BR"/>
             </w:rPr>
           </w:pPr>
-          <w:hyperlink w:anchor="_Toc68342001" w:history="1">
+          <w:hyperlink w:anchor="_Toc68344634" w:history="1">
             <w:r>
               <w:rPr>
                 <w:rStyle w:val="Hyperlink"/>
@@ -869,7 +869,7 @@
                 <w:noProof/>
                 <w:webHidden/>
               </w:rPr>
-              <w:instrText xml:space="preserve"> PAGEREF _Toc68342001 \h </w:instrText>
+              <w:instrText xml:space="preserve"> PAGEREF _Toc68344634 \h </w:instrText>
             </w:r>
             <w:r>
               <w:rPr>
@@ -890,6 +890,76 @@
                 <w:webHidden/>
               </w:rPr>
               <w:t>16</w:t>
+            </w:r>
+            <w:r>
+              <w:rPr>
+                <w:noProof/>
+                <w:webHidden/>
+              </w:rPr>
+              <w:fldChar w:fldCharType="end"/>
+            </w:r>
+          </w:hyperlink>
+        </w:p>
+        <w:p>
+          <w:pPr>
+            <w:pStyle w:val="Sumrio3"/>
+            <w:tabs>
+              <w:tab w:val="right" w:leader="dot" w:pos="8494"/>
+            </w:tabs>
+            <w:rPr>
+              <w:rFonts w:eastAsiaTheme="minorEastAsia"/>
+              <w:noProof/>
+              <w:lang w:eastAsia="pt-BR"/>
+            </w:rPr>
+          </w:pPr>
+          <w:hyperlink w:anchor="_Toc68344635" w:history="1">
+            <w:r>
+              <w:rPr>
+                <w:rStyle w:val="Hyperlink"/>
+                <w:noProof/>
+              </w:rPr>
+              <w:t>Exemplo em Python – Conversão de EncodeBase64</w:t>
+            </w:r>
+            <w:r>
+              <w:rPr>
+                <w:noProof/>
+                <w:webHidden/>
+              </w:rPr>
+              <w:tab/>
+            </w:r>
+            <w:r>
+              <w:rPr>
+                <w:noProof/>
+                <w:webHidden/>
+              </w:rPr>
+              <w:fldChar w:fldCharType="begin"/>
+            </w:r>
+            <w:r>
+              <w:rPr>
+                <w:noProof/>
+                <w:webHidden/>
+              </w:rPr>
+              <w:instrText xml:space="preserve"> PAGEREF _Toc68344635 \h </w:instrText>
+            </w:r>
+            <w:r>
+              <w:rPr>
+                <w:noProof/>
+                <w:webHidden/>
+              </w:rPr>
+            </w:r>
+            <w:r>
+              <w:rPr>
+                <w:noProof/>
+                <w:webHidden/>
+              </w:rPr>
+              <w:fldChar w:fldCharType="separate"/>
+            </w:r>
+            <w:r>
+              <w:rPr>
+                <w:noProof/>
+                <w:webHidden/>
+              </w:rPr>
+              <w:t>17</w:t>
             </w:r>
             <w:r>
               <w:rPr>
@@ -991,7 +1061,7 @@
       <w:pPr>
         <w:pStyle w:val="Ttulo2"/>
       </w:pPr>
-      <w:bookmarkStart w:id="0" w:name="_Toc68341992"/>
+      <w:bookmarkStart w:id="0" w:name="_Toc68344625"/>
       <w:r>
         <w:t>Contexto</w:t>
       </w:r>
@@ -1123,7 +1193,7 @@
       <w:pPr>
         <w:pStyle w:val="Ttulo2"/>
       </w:pPr>
-      <w:bookmarkStart w:id="1" w:name="_Toc68341993"/>
+      <w:bookmarkStart w:id="1" w:name="_Toc68344626"/>
       <w:r>
         <w:t>Objetivo</w:t>
       </w:r>
@@ -1192,7 +1262,7 @@
       <w:pPr>
         <w:pStyle w:val="Ttulo2"/>
       </w:pPr>
-      <w:bookmarkStart w:id="2" w:name="_Toc68341994"/>
+      <w:bookmarkStart w:id="2" w:name="_Toc68344627"/>
       <w:r>
         <w:t>Visão Geral</w:t>
       </w:r>
@@ -1252,7 +1322,7 @@
       <w:pPr>
         <w:pStyle w:val="Ttulo2"/>
       </w:pPr>
-      <w:bookmarkStart w:id="3" w:name="_Toc68341995"/>
+      <w:bookmarkStart w:id="3" w:name="_Toc68344628"/>
       <w:r>
         <w:lastRenderedPageBreak/>
         <w:t>Dicionário</w:t>
@@ -1370,6 +1440,140 @@
           <w:shd w:val="clear" w:color="auto" w:fill="FFFFFF"/>
         </w:rPr>
         <w:t>uma forma de integrar sistemas, possibilitando benefícios como a segurança dos dados, facilidade no intercâmbio entre informações com diferentes linguagens de programação</w:t>
+      </w:r>
+    </w:p>
+    <w:p>
+      <w:pPr>
+        <w:spacing w:line="360" w:lineRule="auto"/>
+        <w:jc w:val="both"/>
+        <w:rPr>
+          <w:rFonts w:ascii="Poppins" w:hAnsi="Poppins" w:cs="Poppins"/>
+          <w:color w:val="202124"/>
+          <w:sz w:val="24"/>
+          <w:szCs w:val="24"/>
+          <w:shd w:val="clear" w:color="auto" w:fill="FFFFFF"/>
+        </w:rPr>
+      </w:pPr>
+    </w:p>
+    <w:p>
+      <w:pPr>
+        <w:spacing w:line="360" w:lineRule="auto"/>
+        <w:jc w:val="both"/>
+        <w:rPr>
+          <w:rFonts w:ascii="Poppins" w:hAnsi="Poppins" w:cs="Poppins"/>
+          <w:color w:val="202124"/>
+          <w:sz w:val="24"/>
+          <w:szCs w:val="24"/>
+          <w:shd w:val="clear" w:color="auto" w:fill="FFFFFF"/>
+        </w:rPr>
+      </w:pPr>
+      <w:r>
+        <w:rPr>
+          <w:rFonts w:ascii="Poppins" w:hAnsi="Poppins" w:cs="Poppins"/>
+          <w:b/>
+          <w:bCs/>
+          <w:i/>
+          <w:iCs/>
+          <w:color w:val="202124"/>
+          <w:sz w:val="24"/>
+          <w:szCs w:val="24"/>
+          <w:shd w:val="clear" w:color="auto" w:fill="FFFFFF"/>
+        </w:rPr>
+        <w:t>Banco de dados</w:t>
+      </w:r>
+      <w:r>
+        <w:rPr>
+          <w:rFonts w:ascii="Poppins" w:hAnsi="Poppins" w:cs="Poppins"/>
+          <w:color w:val="202124"/>
+          <w:sz w:val="24"/>
+          <w:szCs w:val="24"/>
+          <w:shd w:val="clear" w:color="auto" w:fill="FFFFFF"/>
+        </w:rPr>
+        <w:t xml:space="preserve"> - </w:t>
+      </w:r>
+      <w:r>
+        <w:rPr>
+          <w:rFonts w:ascii="Poppins" w:hAnsi="Poppins" w:cs="Poppins"/>
+          <w:color w:val="202124"/>
+          <w:sz w:val="24"/>
+          <w:szCs w:val="24"/>
+          <w:shd w:val="clear" w:color="auto" w:fill="FFFFFF"/>
+        </w:rPr>
+        <w:t>ou bases de dados são conjuntos de arquivos relacionados entre si com registros sobre coisas. Coleções organizadas de dados, geralmente, em forma tabelas</w:t>
+      </w:r>
+      <w:r>
+        <w:rPr>
+          <w:rFonts w:ascii="Poppins" w:hAnsi="Poppins" w:cs="Poppins"/>
+          <w:color w:val="202124"/>
+          <w:sz w:val="24"/>
+          <w:szCs w:val="24"/>
+          <w:shd w:val="clear" w:color="auto" w:fill="FFFFFF"/>
+        </w:rPr>
+        <w:t xml:space="preserve">, </w:t>
+      </w:r>
+      <w:r>
+        <w:rPr>
+          <w:rFonts w:ascii="Poppins" w:hAnsi="Poppins" w:cs="Poppins"/>
+          <w:color w:val="202124"/>
+          <w:sz w:val="24"/>
+          <w:szCs w:val="24"/>
+          <w:shd w:val="clear" w:color="auto" w:fill="FFFFFF"/>
+        </w:rPr>
+        <w:t xml:space="preserve">colunas </w:t>
+      </w:r>
+      <w:r>
+        <w:rPr>
+          <w:rFonts w:ascii="Poppins" w:hAnsi="Poppins" w:cs="Poppins"/>
+          <w:color w:val="202124"/>
+          <w:sz w:val="24"/>
+          <w:szCs w:val="24"/>
+          <w:shd w:val="clear" w:color="auto" w:fill="FFFFFF"/>
+        </w:rPr>
+        <w:t xml:space="preserve">e linhas </w:t>
+      </w:r>
+      <w:r>
+        <w:rPr>
+          <w:rFonts w:ascii="Poppins" w:hAnsi="Poppins" w:cs="Poppins"/>
+          <w:color w:val="202124"/>
+          <w:sz w:val="24"/>
+          <w:szCs w:val="24"/>
+          <w:shd w:val="clear" w:color="auto" w:fill="FFFFFF"/>
+        </w:rPr>
+        <w:t xml:space="preserve">que se relacionam de forma a criar algum sentido gerando informação, sendo informação </w:t>
+      </w:r>
+      <w:proofErr w:type="spellStart"/>
+      <w:proofErr w:type="gramStart"/>
+      <w:r>
+        <w:rPr>
+          <w:rFonts w:ascii="Poppins" w:hAnsi="Poppins" w:cs="Poppins"/>
+          <w:color w:val="202124"/>
+          <w:sz w:val="24"/>
+          <w:szCs w:val="24"/>
+          <w:shd w:val="clear" w:color="auto" w:fill="FFFFFF"/>
+        </w:rPr>
+        <w:t>o</w:t>
+      </w:r>
+      <w:proofErr w:type="spellEnd"/>
+      <w:r>
+        <w:rPr>
+          <w:rFonts w:ascii="Poppins" w:hAnsi="Poppins" w:cs="Poppins"/>
+          <w:color w:val="202124"/>
+          <w:sz w:val="24"/>
+          <w:szCs w:val="24"/>
+          <w:shd w:val="clear" w:color="auto" w:fill="FFFFFF"/>
+        </w:rPr>
+        <w:t xml:space="preserve"> dados</w:t>
+      </w:r>
+      <w:proofErr w:type="gramEnd"/>
+      <w:r>
+        <w:rPr>
+          <w:rFonts w:ascii="Poppins" w:hAnsi="Poppins" w:cs="Poppins"/>
+          <w:color w:val="202124"/>
+          <w:sz w:val="24"/>
+          <w:szCs w:val="24"/>
+          <w:shd w:val="clear" w:color="auto" w:fill="FFFFFF"/>
+        </w:rPr>
+        <w:t xml:space="preserve"> com valor agregado.</w:t>
       </w:r>
     </w:p>
     <w:p/>
@@ -1556,16 +1760,7 @@
           <w:sz w:val="24"/>
           <w:szCs w:val="24"/>
         </w:rPr>
-        <w:t xml:space="preserve"> – Conjunto integrado de aplicações de negócios que cobrem os processos operacionais de uma </w:t>
-      </w:r>
-      <w:r>
-        <w:rPr>
-          <w:rFonts w:ascii="Poppins" w:hAnsi="Poppins" w:cs="Poppins"/>
-          <w:sz w:val="24"/>
-          <w:szCs w:val="24"/>
-        </w:rPr>
-        <w:lastRenderedPageBreak/>
-        <w:t>organização, como RH, Cadastros de clientes e fornecedores, Finanças, Cadeia de suprimentos etc.</w:t>
+        <w:t xml:space="preserve"> – Conjunto integrado de aplicações de negócios que cobrem os processos operacionais de uma organização, como RH, Cadastros de clientes e fornecedores, Finanças, Cadeia de suprimentos etc.</w:t>
       </w:r>
     </w:p>
     <w:p>
@@ -1818,7 +2013,6 @@
           <w:sz w:val="24"/>
           <w:szCs w:val="24"/>
         </w:rPr>
-        <w:lastRenderedPageBreak/>
         <w:t>Postman:</w:t>
       </w:r>
       <w:r>
@@ -2111,6 +2305,7 @@
           <w:sz w:val="24"/>
           <w:szCs w:val="24"/>
         </w:rPr>
+        <w:lastRenderedPageBreak/>
         <w:t xml:space="preserve">Web Server: </w:t>
       </w:r>
       <w:r>
@@ -2151,7 +2346,6 @@
           <w:sz w:val="24"/>
           <w:szCs w:val="24"/>
         </w:rPr>
-        <w:lastRenderedPageBreak/>
         <w:t xml:space="preserve">XLS / </w:t>
       </w:r>
       <w:r>
@@ -2204,7 +2398,7 @@
       <w:pPr>
         <w:pStyle w:val="Ttulo2"/>
       </w:pPr>
-      <w:bookmarkStart w:id="4" w:name="_Toc68341996"/>
+      <w:bookmarkStart w:id="4" w:name="_Toc68344629"/>
       <w:r>
         <w:t>Integração</w:t>
       </w:r>
@@ -2280,7 +2474,7 @@
       <w:pPr>
         <w:pStyle w:val="Ttulo3"/>
       </w:pPr>
-      <w:bookmarkStart w:id="5" w:name="_Toc68341997"/>
+      <w:bookmarkStart w:id="5" w:name="_Toc68344630"/>
       <w:r>
         <w:t>Arquivos</w:t>
       </w:r>
@@ -2471,27 +2665,7 @@
             <w:sz w:val="24"/>
             <w:szCs w:val="24"/>
           </w:rPr>
-          <w:t xml:space="preserve"> </w:t>
-        </w:r>
-        <w:r>
-          <w:rPr>
-            <w:rStyle w:val="Hyperlink"/>
-            <w:rFonts w:ascii="Poppins" w:hAnsi="Poppins" w:cs="Poppins"/>
-            <w:color w:val="AE194C"/>
-            <w:sz w:val="24"/>
-            <w:szCs w:val="24"/>
-          </w:rPr>
-          <w:t>d</w:t>
-        </w:r>
-        <w:r>
-          <w:rPr>
-            <w:rStyle w:val="Hyperlink"/>
-            <w:rFonts w:ascii="Poppins" w:hAnsi="Poppins" w:cs="Poppins"/>
-            <w:color w:val="AE194C"/>
-            <w:sz w:val="24"/>
-            <w:szCs w:val="24"/>
-          </w:rPr>
-          <w:t>e Dados</w:t>
+          <w:t xml:space="preserve"> de Dados</w:t>
         </w:r>
       </w:hyperlink>
       <w:r>
@@ -2508,7 +2682,16 @@
           <w:sz w:val="24"/>
           <w:szCs w:val="24"/>
         </w:rPr>
-        <w:t>você encontrará os nomes dos campos, os tipos de dados dos campos e um campo com a descrição e explicação dos conteúdos e a forma como deverão ser preenchidos os valores.</w:t>
+        <w:t xml:space="preserve">você encontrará os nomes dos campos, os tipos de dados dos campos e um campo com a descrição </w:t>
+      </w:r>
+      <w:r>
+        <w:rPr>
+          <w:rFonts w:ascii="Poppins" w:hAnsi="Poppins" w:cs="Poppins"/>
+          <w:sz w:val="24"/>
+          <w:szCs w:val="24"/>
+        </w:rPr>
+        <w:lastRenderedPageBreak/>
+        <w:t>e explicação dos conteúdos e a forma como deverão ser preenchidos os valores.</w:t>
       </w:r>
     </w:p>
     <w:p>
@@ -2577,7 +2760,6 @@
           <w:sz w:val="24"/>
           <w:szCs w:val="24"/>
         </w:rPr>
-        <w:lastRenderedPageBreak/>
         <w:t xml:space="preserve">Salve o arquivo no formato UTF-8, mantenha o formato dos campos numéricos desta forma, </w:t>
       </w:r>
       <w:r>
@@ -3198,6 +3380,10 @@
     </w:p>
     <w:p>
       <w:r>
+        <w:rPr>
+          <w:noProof/>
+        </w:rPr>
+        <w:lastRenderedPageBreak/>
         <w:drawing>
           <wp:inline distT="0" distB="0" distL="0" distR="0" wp14:anchorId="55B65B00" wp14:editId="705CCA5C">
             <wp:extent cx="5400040" cy="947420"/>
@@ -3259,7 +3445,6 @@
         </w:numPr>
       </w:pPr>
       <w:r>
-        <w:lastRenderedPageBreak/>
         <w:t>Quando um campo for nulo, a coluna deverá ficar assim “,,”, sem nenhum valor entre as vírgulas;</w:t>
       </w:r>
     </w:p>
@@ -3297,7 +3482,7 @@
       <w:pPr>
         <w:pStyle w:val="Ttulo3"/>
       </w:pPr>
-      <w:bookmarkStart w:id="8" w:name="_Toc68341998"/>
+      <w:bookmarkStart w:id="8" w:name="_Toc68344631"/>
       <w:r>
         <w:t>API</w:t>
       </w:r>
@@ -3416,6 +3601,7 @@
       <w:r>
         <w:rPr>
           <w:rFonts w:ascii="Poppins" w:hAnsi="Poppins" w:cs="Poppins"/>
+          <w:noProof/>
           <w:sz w:val="24"/>
           <w:szCs w:val="24"/>
         </w:rPr>
@@ -3595,6 +3781,7 @@
       <w:r>
         <w:rPr>
           <w:rFonts w:ascii="Poppins" w:hAnsi="Poppins" w:cs="Poppins"/>
+          <w:noProof/>
           <w:sz w:val="24"/>
           <w:szCs w:val="24"/>
         </w:rPr>
@@ -3680,6 +3867,9 @@
         <w:jc w:val="both"/>
       </w:pPr>
       <w:r>
+        <w:rPr>
+          <w:noProof/>
+        </w:rPr>
         <w:drawing>
           <wp:inline distT="0" distB="0" distL="0" distR="0" wp14:anchorId="045C4939" wp14:editId="3A341B0A">
             <wp:extent cx="5400040" cy="2306320"/>
@@ -3782,6 +3972,7 @@
       <w:r>
         <w:rPr>
           <w:rFonts w:ascii="Poppins" w:hAnsi="Poppins" w:cs="Poppins"/>
+          <w:noProof/>
           <w:sz w:val="24"/>
           <w:szCs w:val="24"/>
         </w:rPr>
@@ -3920,6 +4111,7 @@
       <w:r>
         <w:rPr>
           <w:rFonts w:ascii="Poppins" w:hAnsi="Poppins" w:cs="Poppins"/>
+          <w:noProof/>
           <w:sz w:val="24"/>
           <w:szCs w:val="24"/>
         </w:rPr>
@@ -4020,6 +4212,7 @@
       <w:r>
         <w:rPr>
           <w:rFonts w:ascii="Poppins" w:hAnsi="Poppins" w:cs="Poppins"/>
+          <w:noProof/>
           <w:sz w:val="24"/>
           <w:szCs w:val="24"/>
         </w:rPr>
@@ -4087,7 +4280,7 @@
       <w:pPr>
         <w:pStyle w:val="Ttulo2"/>
       </w:pPr>
-      <w:bookmarkStart w:id="9" w:name="_Toc68341999"/>
+      <w:bookmarkStart w:id="9" w:name="_Toc68344632"/>
       <w:r>
         <w:t>Anexo I</w:t>
       </w:r>
@@ -4099,7 +4292,7 @@
         <w:pStyle w:val="Ttulo3"/>
       </w:pPr>
       <w:bookmarkStart w:id="10" w:name="_Tabela_Modelo_de"/>
-      <w:bookmarkStart w:id="11" w:name="_Toc68342000"/>
+      <w:bookmarkStart w:id="11" w:name="_Toc68344633"/>
       <w:bookmarkEnd w:id="10"/>
       <w:r>
         <w:t>Tabela Modelo de Dados</w:t>
@@ -5954,7 +6147,7 @@
         <w:pStyle w:val="Ttulo3"/>
       </w:pPr>
       <w:bookmarkStart w:id="12" w:name="_Tabela_de_Categorias"/>
-      <w:bookmarkStart w:id="13" w:name="_Toc68342001"/>
+      <w:bookmarkStart w:id="13" w:name="_Toc68344634"/>
       <w:bookmarkEnd w:id="12"/>
       <w:r>
         <w:t>Tabela de Categorias</w:t>
@@ -6591,9 +6784,11 @@
       <w:pPr>
         <w:pStyle w:val="Ttulo3"/>
       </w:pPr>
+      <w:bookmarkStart w:id="14" w:name="_Toc68344635"/>
       <w:r>
         <w:t>Exemplo em Python – Conversão de EncodeBase64</w:t>
       </w:r>
+      <w:bookmarkEnd w:id="14"/>
     </w:p>
     <w:p/>
     <w:p>
@@ -6679,6 +6874,7 @@
             <w:r>
               <w:t xml:space="preserve">    </w:t>
             </w:r>
+            <w:proofErr w:type="spellStart"/>
             <w:r>
               <w:rPr>
                 <w:b/>
@@ -6687,6 +6883,7 @@
               </w:rPr>
               <w:t>with</w:t>
             </w:r>
+            <w:proofErr w:type="spellEnd"/>
             <w:r>
               <w:rPr>
                 <w:color w:val="385623" w:themeColor="accent6" w:themeShade="80"/>
@@ -6737,7 +6934,15 @@
               <w:t>as</w:t>
             </w:r>
             <w:r>
-              <w:t xml:space="preserve"> image_file:</w:t>
+              <w:t xml:space="preserve"> </w:t>
+            </w:r>
+            <w:proofErr w:type="spellStart"/>
+            <w:r>
+              <w:t>image_file</w:t>
+            </w:r>
+            <w:proofErr w:type="spellEnd"/>
+            <w:r>
+              <w:t>:</w:t>
             </w:r>
           </w:p>
           <w:p>

</xml_diff>